<commit_message>
first version of special Tcl based shell
</commit_message>
<xml_diff>
--- a/IxLoad Controller Shell Doc.docx
+++ b/IxLoad Controller Shell Doc.docx
@@ -74,7 +74,6 @@
           <w:sz w:val="48"/>
         </w:rPr>
       </w:pPr>
-      <w:proofErr w:type="spellStart"/>
       <w:r>
         <w:rPr>
           <w:rFonts w:ascii="Arial" w:eastAsia="Arial" w:hAnsi="Arial" w:cs="Arial"/>
@@ -83,7 +82,6 @@
         </w:rPr>
         <w:t>IxLoad</w:t>
       </w:r>
-      <w:proofErr w:type="spellEnd"/>
       <w:r>
         <w:rPr>
           <w:rFonts w:ascii="Arial" w:eastAsia="Arial" w:hAnsi="Arial" w:cs="Arial"/>
@@ -518,9 +516,8 @@
           <w:color w:val="4C4C4C"/>
           <w:sz w:val="20"/>
         </w:rPr>
-        <w:t xml:space="preserve">Quali, </w:t>
-      </w:r>
-      <w:proofErr w:type="spellStart"/>
+        <w:t>Quali, CloudShell, CloudShell Authoring, CloudShell Resource Manager, CloudShell Remote Runner,</w:t>
+      </w:r>
       <w:r>
         <w:rPr>
           <w:rFonts w:ascii="Arial" w:eastAsia="Arial" w:hAnsi="Arial" w:cs="Arial"/>
@@ -528,9 +525,8 @@
           <w:color w:val="4C4C4C"/>
           <w:sz w:val="20"/>
         </w:rPr>
-        <w:t>CloudShell</w:t>
-      </w:r>
-      <w:proofErr w:type="spellEnd"/>
+        <w:t xml:space="preserve"> </w:t>
+      </w:r>
       <w:r>
         <w:rPr>
           <w:rFonts w:ascii="Arial" w:eastAsia="Arial" w:hAnsi="Arial" w:cs="Arial"/>
@@ -538,9 +534,8 @@
           <w:color w:val="4C4C4C"/>
           <w:sz w:val="20"/>
         </w:rPr>
-        <w:t xml:space="preserve">, </w:t>
-      </w:r>
-      <w:proofErr w:type="spellStart"/>
+        <w:t>CloudShell Runtime, CloudShell Monitor, CloudShell Spy, CloudShell Portal, the Quali logo,</w:t>
+      </w:r>
       <w:r>
         <w:rPr>
           <w:rFonts w:ascii="Arial" w:eastAsia="Arial" w:hAnsi="Arial" w:cs="Arial"/>
@@ -548,9 +543,8 @@
           <w:color w:val="4C4C4C"/>
           <w:sz w:val="20"/>
         </w:rPr>
-        <w:t>CloudShell</w:t>
-      </w:r>
-      <w:proofErr w:type="spellEnd"/>
+        <w:t xml:space="preserve"> </w:t>
+      </w:r>
       <w:r>
         <w:rPr>
           <w:rFonts w:ascii="Arial" w:eastAsia="Arial" w:hAnsi="Arial" w:cs="Arial"/>
@@ -558,194 +552,7 @@
           <w:color w:val="4C4C4C"/>
           <w:sz w:val="20"/>
         </w:rPr>
-        <w:t xml:space="preserve"> Authoring, </w:t>
-      </w:r>
-      <w:proofErr w:type="spellStart"/>
-      <w:r>
-        <w:rPr>
-          <w:rFonts w:ascii="Arial" w:eastAsia="Arial" w:hAnsi="Arial" w:cs="Arial"/>
-          <w:i/>
-          <w:color w:val="4C4C4C"/>
-          <w:sz w:val="20"/>
-        </w:rPr>
-        <w:t>CloudShell</w:t>
-      </w:r>
-      <w:proofErr w:type="spellEnd"/>
-      <w:r>
-        <w:rPr>
-          <w:rFonts w:ascii="Arial" w:eastAsia="Arial" w:hAnsi="Arial" w:cs="Arial"/>
-          <w:i/>
-          <w:color w:val="4C4C4C"/>
-          <w:sz w:val="20"/>
-        </w:rPr>
-        <w:t xml:space="preserve"> Resource Manager, </w:t>
-      </w:r>
-      <w:proofErr w:type="spellStart"/>
-      <w:r>
-        <w:rPr>
-          <w:rFonts w:ascii="Arial" w:eastAsia="Arial" w:hAnsi="Arial" w:cs="Arial"/>
-          <w:i/>
-          <w:color w:val="4C4C4C"/>
-          <w:sz w:val="20"/>
-        </w:rPr>
-        <w:t>CloudShell</w:t>
-      </w:r>
-      <w:proofErr w:type="spellEnd"/>
-      <w:r>
-        <w:rPr>
-          <w:rFonts w:ascii="Arial" w:eastAsia="Arial" w:hAnsi="Arial" w:cs="Arial"/>
-          <w:i/>
-          <w:color w:val="4C4C4C"/>
-          <w:sz w:val="20"/>
-        </w:rPr>
-        <w:t xml:space="preserve"> Remote Runner,</w:t>
-      </w:r>
-      <w:r>
-        <w:rPr>
-          <w:rFonts w:ascii="Arial" w:eastAsia="Arial" w:hAnsi="Arial" w:cs="Arial"/>
-          <w:i/>
-          <w:color w:val="4C4C4C"/>
-          <w:sz w:val="20"/>
-        </w:rPr>
-        <w:t xml:space="preserve"> </w:t>
-      </w:r>
-      <w:proofErr w:type="spellStart"/>
-      <w:r>
-        <w:rPr>
-          <w:rFonts w:ascii="Arial" w:eastAsia="Arial" w:hAnsi="Arial" w:cs="Arial"/>
-          <w:i/>
-          <w:color w:val="4C4C4C"/>
-          <w:sz w:val="20"/>
-        </w:rPr>
-        <w:t>CloudShell</w:t>
-      </w:r>
-      <w:proofErr w:type="spellEnd"/>
-      <w:r>
-        <w:rPr>
-          <w:rFonts w:ascii="Arial" w:eastAsia="Arial" w:hAnsi="Arial" w:cs="Arial"/>
-          <w:i/>
-          <w:color w:val="4C4C4C"/>
-          <w:sz w:val="20"/>
-        </w:rPr>
-        <w:t xml:space="preserve"> Runtime, </w:t>
-      </w:r>
-      <w:proofErr w:type="spellStart"/>
-      <w:r>
-        <w:rPr>
-          <w:rFonts w:ascii="Arial" w:eastAsia="Arial" w:hAnsi="Arial" w:cs="Arial"/>
-          <w:i/>
-          <w:color w:val="4C4C4C"/>
-          <w:sz w:val="20"/>
-        </w:rPr>
-        <w:t>CloudShell</w:t>
-      </w:r>
-      <w:proofErr w:type="spellEnd"/>
-      <w:r>
-        <w:rPr>
-          <w:rFonts w:ascii="Arial" w:eastAsia="Arial" w:hAnsi="Arial" w:cs="Arial"/>
-          <w:i/>
-          <w:color w:val="4C4C4C"/>
-          <w:sz w:val="20"/>
-        </w:rPr>
-        <w:t xml:space="preserve"> Monitor, </w:t>
-      </w:r>
-      <w:proofErr w:type="spellStart"/>
-      <w:r>
-        <w:rPr>
-          <w:rFonts w:ascii="Arial" w:eastAsia="Arial" w:hAnsi="Arial" w:cs="Arial"/>
-          <w:i/>
-          <w:color w:val="4C4C4C"/>
-          <w:sz w:val="20"/>
-        </w:rPr>
-        <w:t>CloudShell</w:t>
-      </w:r>
-      <w:proofErr w:type="spellEnd"/>
-      <w:r>
-        <w:rPr>
-          <w:rFonts w:ascii="Arial" w:eastAsia="Arial" w:hAnsi="Arial" w:cs="Arial"/>
-          <w:i/>
-          <w:color w:val="4C4C4C"/>
-          <w:sz w:val="20"/>
-        </w:rPr>
-        <w:t xml:space="preserve"> Spy, </w:t>
-      </w:r>
-      <w:proofErr w:type="spellStart"/>
-      <w:r>
-        <w:rPr>
-          <w:rFonts w:ascii="Arial" w:eastAsia="Arial" w:hAnsi="Arial" w:cs="Arial"/>
-          <w:i/>
-          <w:color w:val="4C4C4C"/>
-          <w:sz w:val="20"/>
-        </w:rPr>
-        <w:t>CloudShell</w:t>
-      </w:r>
-      <w:proofErr w:type="spellEnd"/>
-      <w:r>
-        <w:rPr>
-          <w:rFonts w:ascii="Arial" w:eastAsia="Arial" w:hAnsi="Arial" w:cs="Arial"/>
-          <w:i/>
-          <w:color w:val="4C4C4C"/>
-          <w:sz w:val="20"/>
-        </w:rPr>
-        <w:t xml:space="preserve"> Portal, the Quali logo,</w:t>
-      </w:r>
-      <w:r>
-        <w:rPr>
-          <w:rFonts w:ascii="Arial" w:eastAsia="Arial" w:hAnsi="Arial" w:cs="Arial"/>
-          <w:i/>
-          <w:color w:val="4C4C4C"/>
-          <w:sz w:val="20"/>
-        </w:rPr>
-        <w:t xml:space="preserve"> </w:t>
-      </w:r>
-      <w:r>
-        <w:rPr>
-          <w:rFonts w:ascii="Arial" w:eastAsia="Arial" w:hAnsi="Arial" w:cs="Arial"/>
-          <w:i/>
-          <w:color w:val="4C4C4C"/>
-          <w:sz w:val="20"/>
-        </w:rPr>
-        <w:t xml:space="preserve">the </w:t>
-      </w:r>
-      <w:proofErr w:type="spellStart"/>
-      <w:r>
-        <w:rPr>
-          <w:rFonts w:ascii="Arial" w:eastAsia="Arial" w:hAnsi="Arial" w:cs="Arial"/>
-          <w:i/>
-          <w:color w:val="4C4C4C"/>
-          <w:sz w:val="20"/>
-        </w:rPr>
-        <w:t>CloudShell</w:t>
-      </w:r>
-      <w:proofErr w:type="spellEnd"/>
-      <w:r>
-        <w:rPr>
-          <w:rFonts w:ascii="Arial" w:eastAsia="Arial" w:hAnsi="Arial" w:cs="Arial"/>
-          <w:i/>
-          <w:color w:val="4C4C4C"/>
-          <w:sz w:val="20"/>
-        </w:rPr>
-        <w:t xml:space="preserve"> logo, and the </w:t>
-      </w:r>
-      <w:proofErr w:type="spellStart"/>
-      <w:r>
-        <w:rPr>
-          <w:rFonts w:ascii="Arial" w:eastAsia="Arial" w:hAnsi="Arial" w:cs="Arial"/>
-          <w:i/>
-          <w:color w:val="4C4C4C"/>
-          <w:sz w:val="20"/>
-        </w:rPr>
-        <w:t>CloudShell</w:t>
-      </w:r>
-      <w:proofErr w:type="spellEnd"/>
-      <w:r>
-        <w:rPr>
-          <w:rFonts w:ascii="Arial" w:eastAsia="Arial" w:hAnsi="Arial" w:cs="Arial"/>
-          <w:i/>
-          <w:color w:val="4C4C4C"/>
-          <w:sz w:val="20"/>
-        </w:rPr>
-        <w:t xml:space="preserve"> application logos, and all other Quali product names and</w:t>
+        <w:t>the CloudShell logo, and the CloudShell application logos, and all other Quali product names and</w:t>
       </w:r>
       <w:r>
         <w:rPr>
@@ -876,6 +683,7 @@
           <w:docPartGallery w:val="Table of Contents"/>
         </w:docPartObj>
       </w:sdtPr>
+      <w:sdtEndPr/>
       <w:sdtContent>
         <w:p>
           <w:pPr>
@@ -980,7 +788,7 @@
                   </wp:inline>
                 </w:drawing>
               </mc:Choice>
-              <mc:Fallback xmlns:cx="http://schemas.microsoft.com/office/drawing/2014/chartex" xmlns:w16se="http://schemas.microsoft.com/office/word/2015/wordml/symex">
+              <mc:Fallback xmlns:w16se="http://schemas.microsoft.com/office/word/2015/wordml/symex" xmlns:cx="http://schemas.microsoft.com/office/drawing/2014/chartex">
                 <w:pict>
                   <v:group w14:anchorId="2FAF5DF9" id="Group 14736" o:spid="_x0000_s1026" style="width:418.65pt;height:.7pt;mso-position-horizontal-relative:char;mso-position-vertical-relative:line" coordsize="53166,91" o:gfxdata="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">
                     <v:shape id="Shape 20463" o:spid="_x0000_s1027" style="position:absolute;width:53166;height:91;visibility:visible;mso-wrap-style:square;v-text-anchor:top" coordsize="5316601,9144" o:gfxdata="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" path="m,l5316601,r,9144l,9144,,e" fillcolor="black" stroked="f" strokeweight="0">
@@ -2376,7 +2184,7 @@
               </wp:inline>
             </w:drawing>
           </mc:Choice>
-          <mc:Fallback xmlns:cx="http://schemas.microsoft.com/office/drawing/2014/chartex" xmlns:w16se="http://schemas.microsoft.com/office/word/2015/wordml/symex">
+          <mc:Fallback xmlns:w16se="http://schemas.microsoft.com/office/word/2015/wordml/symex" xmlns:cx="http://schemas.microsoft.com/office/drawing/2014/chartex">
             <w:pict>
               <v:group w14:anchorId="5E41200B" id="Group 15374" o:spid="_x0000_s1026" style="width:431.85pt;height:.5pt;mso-position-horizontal-relative:char;mso-position-vertical-relative:line" coordsize="54843,60" o:gfxdata="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">
                 <v:shape id="Shape 362" o:spid="_x0000_s1027" style="position:absolute;width:54843;height:0;visibility:visible;mso-wrap-style:square;v-text-anchor:top" coordsize="5484317,0" o:gfxdata="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" path="m,l5484317,e" filled="f" strokecolor="#1b97d5" strokeweight=".48pt">
@@ -2399,47 +2207,22 @@
           <w:rFonts w:ascii="Arial" w:eastAsia="Arial" w:hAnsi="Arial" w:cs="Arial"/>
           <w:color w:val="4B4B4C"/>
         </w:rPr>
-        <w:t xml:space="preserve">A Shell implements integration of a device model, application or other technology with </w:t>
-      </w:r>
-      <w:proofErr w:type="spellStart"/>
-      <w:r>
-        <w:rPr>
-          <w:rFonts w:ascii="Arial" w:eastAsia="Arial" w:hAnsi="Arial" w:cs="Arial"/>
-          <w:color w:val="4B4B4C"/>
-        </w:rPr>
-        <w:t>CloudSh</w:t>
-      </w:r>
-      <w:r>
-        <w:rPr>
-          <w:rFonts w:ascii="Arial" w:eastAsia="Arial" w:hAnsi="Arial" w:cs="Arial"/>
-          <w:color w:val="4B4B4C"/>
-        </w:rPr>
-        <w:t>ell</w:t>
-      </w:r>
-      <w:proofErr w:type="spellEnd"/>
-      <w:r>
-        <w:rPr>
-          <w:rFonts w:ascii="Arial" w:eastAsia="Arial" w:hAnsi="Arial" w:cs="Arial"/>
-          <w:color w:val="4B4B4C"/>
-        </w:rPr>
-        <w:t xml:space="preserve">. A shell consists of a data </w:t>
-      </w:r>
-      <w:r>
-        <w:rPr>
-          <w:rFonts w:ascii="Arial" w:eastAsia="Arial" w:hAnsi="Arial" w:cs="Arial"/>
-          <w:color w:val="4B4B4C"/>
-        </w:rPr>
-        <w:t xml:space="preserve">model that defines how the device and its properties are modeled in </w:t>
-      </w:r>
-      <w:proofErr w:type="spellStart"/>
-      <w:r>
-        <w:rPr>
-          <w:rFonts w:ascii="Arial" w:eastAsia="Arial" w:hAnsi="Arial" w:cs="Arial"/>
-          <w:color w:val="4B4B4C"/>
-        </w:rPr>
-        <w:t>CloudShell</w:t>
-      </w:r>
-      <w:proofErr w:type="spellEnd"/>
+        <w:t>A Shell implements integration of a device model, application or other technology with CloudSh</w:t>
+      </w:r>
+      <w:r>
+        <w:rPr>
+          <w:rFonts w:ascii="Arial" w:eastAsia="Arial" w:hAnsi="Arial" w:cs="Arial"/>
+          <w:color w:val="4B4B4C"/>
+        </w:rPr>
+        <w:t xml:space="preserve">ell. A shell consists of a data </w:t>
+      </w:r>
+      <w:r>
+        <w:rPr>
+          <w:rFonts w:ascii="Arial" w:eastAsia="Arial" w:hAnsi="Arial" w:cs="Arial"/>
+          <w:color w:val="4B4B4C"/>
+        </w:rPr>
+        <w:t>model that defines how the device and its properties are modeled in CloudShell</w:t>
+      </w:r>
       <w:r>
         <w:rPr>
           <w:rFonts w:ascii="Arial" w:eastAsia="Arial" w:hAnsi="Arial" w:cs="Arial"/>
@@ -2459,23 +2242,7 @@
           <w:rFonts w:ascii="Arial" w:eastAsia="Arial" w:hAnsi="Arial" w:cs="Arial"/>
           <w:color w:val="4B4B4C"/>
         </w:rPr>
-        <w:t xml:space="preserve"> with the device via </w:t>
-      </w:r>
-      <w:proofErr w:type="spellStart"/>
-      <w:r>
-        <w:rPr>
-          <w:rFonts w:ascii="Arial" w:eastAsia="Arial" w:hAnsi="Arial" w:cs="Arial"/>
-          <w:color w:val="4B4B4C"/>
-        </w:rPr>
-        <w:t>CloudShell</w:t>
-      </w:r>
-      <w:proofErr w:type="spellEnd"/>
-      <w:r>
-        <w:rPr>
-          <w:rFonts w:ascii="Arial" w:eastAsia="Arial" w:hAnsi="Arial" w:cs="Arial"/>
-          <w:color w:val="4B4B4C"/>
-        </w:rPr>
-        <w:t>.</w:t>
+        <w:t xml:space="preserve"> with the device via CloudShell.</w:t>
       </w:r>
     </w:p>
     <w:p>
@@ -2486,11 +2253,9 @@
       <w:r>
         <w:t xml:space="preserve">About </w:t>
       </w:r>
-      <w:proofErr w:type="spellStart"/>
       <w:r>
         <w:t>IxLoad</w:t>
       </w:r>
-      <w:proofErr w:type="spellEnd"/>
       <w:r>
         <w:t xml:space="preserve"> Controller</w:t>
       </w:r>
@@ -2567,7 +2332,6 @@
         </w:rPr>
         <w:t xml:space="preserve"> results for </w:t>
       </w:r>
-      <w:proofErr w:type="spellStart"/>
       <w:r>
         <w:rPr>
           <w:rFonts w:ascii="Arial" w:eastAsia="Arial" w:hAnsi="Arial" w:cs="Arial"/>
@@ -2575,7 +2339,6 @@
         </w:rPr>
         <w:t>IxLoad</w:t>
       </w:r>
-      <w:proofErr w:type="spellEnd"/>
       <w:r>
         <w:rPr>
           <w:rFonts w:ascii="Arial" w:eastAsia="Arial" w:hAnsi="Arial" w:cs="Arial"/>
@@ -2627,7 +2390,6 @@
         </w:rPr>
         <w:t xml:space="preserve">The </w:t>
       </w:r>
-      <w:proofErr w:type="spellStart"/>
       <w:r>
         <w:rPr>
           <w:rFonts w:ascii="Arial" w:eastAsia="Arial" w:hAnsi="Arial" w:cs="Arial"/>
@@ -2635,7 +2397,6 @@
         </w:rPr>
         <w:t>IxLoad</w:t>
       </w:r>
-      <w:proofErr w:type="spellEnd"/>
       <w:r>
         <w:rPr>
           <w:rFonts w:ascii="Arial" w:eastAsia="Arial" w:hAnsi="Arial" w:cs="Arial"/>
@@ -2752,21 +2513,12 @@
         <w:t xml:space="preserve"> Shell standard on </w:t>
       </w:r>
       <w:hyperlink r:id="rId13" w:history="1">
-        <w:proofErr w:type="spellStart"/>
         <w:r>
           <w:rPr>
             <w:rStyle w:val="Hyperlink"/>
             <w:rFonts w:ascii="Arial" w:eastAsia="Arial" w:hAnsi="Arial" w:cs="Arial"/>
           </w:rPr>
-          <w:t>cloudshell</w:t>
-        </w:r>
-        <w:proofErr w:type="spellEnd"/>
-        <w:r>
-          <w:rPr>
-            <w:rStyle w:val="Hyperlink"/>
-            <w:rFonts w:ascii="Arial" w:eastAsia="Arial" w:hAnsi="Arial" w:cs="Arial"/>
-          </w:rPr>
-          <w:t>-standards repository</w:t>
+          <w:t>cloudshell-standards repository</w:t>
         </w:r>
       </w:hyperlink>
       <w:r>
@@ -2831,21 +2583,12 @@
           <w:color w:val="4B4B4C"/>
         </w:rPr>
       </w:pPr>
-      <w:proofErr w:type="spellStart"/>
-      <w:r>
-        <w:rPr>
-          <w:rFonts w:ascii="Arial" w:eastAsia="Arial" w:hAnsi="Arial" w:cs="Arial"/>
-          <w:color w:val="4B4B4C"/>
-        </w:rPr>
-        <w:t>CloudShell</w:t>
-      </w:r>
-      <w:proofErr w:type="spellEnd"/>
-      <w:r>
-        <w:rPr>
-          <w:rFonts w:ascii="Arial" w:eastAsia="Arial" w:hAnsi="Arial" w:cs="Arial"/>
-          <w:color w:val="4B4B4C"/>
-        </w:rPr>
-        <w:t xml:space="preserve"> version </w:t>
+      <w:r>
+        <w:rPr>
+          <w:rFonts w:ascii="Arial" w:eastAsia="Arial" w:hAnsi="Arial" w:cs="Arial"/>
+          <w:color w:val="4B4B4C"/>
+        </w:rPr>
+        <w:t xml:space="preserve">CloudShell version </w:t>
       </w:r>
       <w:r>
         <w:rPr>
@@ -2879,7 +2622,6 @@
           <w:color w:val="4B4B4C"/>
         </w:rPr>
       </w:pPr>
-      <w:proofErr w:type="spellStart"/>
       <w:r>
         <w:rPr>
           <w:rFonts w:ascii="Arial" w:eastAsia="Arial" w:hAnsi="Arial" w:cs="Arial"/>
@@ -2887,7 +2629,6 @@
         </w:rPr>
         <w:t>IxLoad</w:t>
       </w:r>
-      <w:proofErr w:type="spellEnd"/>
       <w:r>
         <w:rPr>
           <w:rFonts w:ascii="Arial" w:eastAsia="Arial" w:hAnsi="Arial" w:cs="Arial"/>
@@ -2928,7 +2669,6 @@
         </w:rPr>
         <w:t xml:space="preserve">The </w:t>
       </w:r>
-      <w:proofErr w:type="spellStart"/>
       <w:r>
         <w:rPr>
           <w:rFonts w:ascii="Arial" w:eastAsia="Arial" w:hAnsi="Arial" w:cs="Arial"/>
@@ -2936,7 +2676,6 @@
         </w:rPr>
         <w:t>IxLoad</w:t>
       </w:r>
-      <w:proofErr w:type="spellEnd"/>
       <w:r>
         <w:rPr>
           <w:rFonts w:ascii="Arial" w:eastAsia="Arial" w:hAnsi="Arial" w:cs="Arial"/>
@@ -3222,7 +2961,6 @@
                 <w:bCs/>
               </w:rPr>
             </w:pPr>
-            <w:proofErr w:type="spellStart"/>
             <w:r>
               <w:rPr>
                 <w:rFonts w:ascii="Arial" w:eastAsia="Arial" w:hAnsi="Arial" w:cs="Arial"/>
@@ -3231,7 +2969,6 @@
               </w:rPr>
               <w:t>IxLoad</w:t>
             </w:r>
-            <w:proofErr w:type="spellEnd"/>
             <w:r>
               <w:rPr>
                 <w:rFonts w:ascii="Arial" w:eastAsia="Arial" w:hAnsi="Arial" w:cs="Arial"/>
@@ -3401,7 +3138,7 @@
               </wp:inline>
             </w:drawing>
           </mc:Choice>
-          <mc:Fallback xmlns:cx="http://schemas.microsoft.com/office/drawing/2014/chartex" xmlns:w16se="http://schemas.microsoft.com/office/word/2015/wordml/symex">
+          <mc:Fallback xmlns:w16se="http://schemas.microsoft.com/office/word/2015/wordml/symex" xmlns:cx="http://schemas.microsoft.com/office/drawing/2014/chartex">
             <w:pict>
               <v:group w14:anchorId="06DB2053" id="Group 14804" o:spid="_x0000_s1026" style="width:431.85pt;height:.5pt;mso-position-horizontal-relative:char;mso-position-vertical-relative:line" coordsize="54843,60" o:gfxdata="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">
                 <v:shape id="Shape 781" o:spid="_x0000_s1027" style="position:absolute;width:54843;height:0;visibility:visible;mso-wrap-style:square;v-text-anchor:top" coordsize="5484317,0" o:gfxdata="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" path="m,l5484317,e" filled="f" strokecolor="#1b97d5" strokeweight=".48pt">
@@ -3430,7 +3167,6 @@
         </w:rPr>
         <w:t xml:space="preserve">This section describes how to import, configure and modify the </w:t>
       </w:r>
-      <w:proofErr w:type="spellStart"/>
       <w:r>
         <w:rPr>
           <w:rFonts w:ascii="Arial" w:eastAsia="Arial" w:hAnsi="Arial" w:cs="Arial"/>
@@ -3438,7 +3174,6 @@
         </w:rPr>
         <w:t>IxLoad</w:t>
       </w:r>
-      <w:proofErr w:type="spellEnd"/>
       <w:r>
         <w:rPr>
           <w:rFonts w:ascii="Arial" w:eastAsia="Arial" w:hAnsi="Arial" w:cs="Arial"/>
@@ -3467,14 +3202,9 @@
       </w:pPr>
       <w:bookmarkStart w:id="7" w:name="_Toc488307045"/>
       <w:r>
-        <w:t xml:space="preserve">Importing the Shell into </w:t>
-      </w:r>
-      <w:proofErr w:type="spellStart"/>
-      <w:r>
-        <w:t>CloudShell</w:t>
+        <w:t>Importing the Shell into CloudShell</w:t>
       </w:r>
       <w:bookmarkEnd w:id="7"/>
-      <w:proofErr w:type="spellEnd"/>
       <w:r>
         <w:t xml:space="preserve"> </w:t>
       </w:r>
@@ -3503,25 +3233,7 @@
           <w:b/>
           <w:color w:val="4B4B4C"/>
         </w:rPr>
-        <w:t xml:space="preserve">To import the Shell into </w:t>
-      </w:r>
-      <w:proofErr w:type="spellStart"/>
-      <w:r>
-        <w:rPr>
-          <w:rFonts w:ascii="Arial" w:eastAsia="Arial" w:hAnsi="Arial" w:cs="Arial"/>
-          <w:b/>
-          <w:color w:val="4B4B4C"/>
-        </w:rPr>
-        <w:t>CloudShell</w:t>
-      </w:r>
-      <w:proofErr w:type="spellEnd"/>
-      <w:r>
-        <w:rPr>
-          <w:rFonts w:ascii="Arial" w:eastAsia="Arial" w:hAnsi="Arial" w:cs="Arial"/>
-          <w:b/>
-          <w:color w:val="4B4B4C"/>
-        </w:rPr>
-        <w:t xml:space="preserve">: </w:t>
+        <w:t xml:space="preserve">To import the Shell into CloudShell: </w:t>
       </w:r>
     </w:p>
     <w:p>
@@ -3621,23 +3333,13 @@
         </w:rPr>
         <w:t xml:space="preserve">Log in to </w:t>
       </w:r>
-      <w:proofErr w:type="spellStart"/>
       <w:r>
         <w:rPr>
           <w:rFonts w:ascii="Arial" w:eastAsia="Arial" w:hAnsi="Arial" w:cs="Arial"/>
           <w:b/>
           <w:color w:val="4B4B4C"/>
         </w:rPr>
-        <w:t>CloudShell</w:t>
-      </w:r>
-      <w:proofErr w:type="spellEnd"/>
-      <w:r>
-        <w:rPr>
-          <w:rFonts w:ascii="Arial" w:eastAsia="Arial" w:hAnsi="Arial" w:cs="Arial"/>
-          <w:b/>
-          <w:color w:val="4B4B4C"/>
-        </w:rPr>
-        <w:t xml:space="preserve"> Portal</w:t>
+        <w:t>CloudShell Portal</w:t>
       </w:r>
       <w:r>
         <w:rPr>
@@ -3977,23 +3679,7 @@
           <w:rFonts w:ascii="Arial" w:eastAsia="Arial" w:hAnsi="Arial" w:cs="Arial"/>
           <w:color w:val="4B4B4C"/>
         </w:rPr>
-        <w:t xml:space="preserve">. Alternatively, drag the shell’s .zip file into </w:t>
-      </w:r>
-      <w:proofErr w:type="spellStart"/>
-      <w:r>
-        <w:rPr>
-          <w:rFonts w:ascii="Arial" w:eastAsia="Arial" w:hAnsi="Arial" w:cs="Arial"/>
-          <w:color w:val="4B4B4C"/>
-        </w:rPr>
-        <w:t>CloudShell</w:t>
-      </w:r>
-      <w:proofErr w:type="spellEnd"/>
-      <w:r>
-        <w:rPr>
-          <w:rFonts w:ascii="Arial" w:eastAsia="Arial" w:hAnsi="Arial" w:cs="Arial"/>
-          <w:color w:val="4B4B4C"/>
-        </w:rPr>
-        <w:t xml:space="preserve"> Portal. </w:t>
+        <w:t xml:space="preserve">. Alternatively, drag the shell’s .zip file into CloudShell Portal. </w:t>
       </w:r>
     </w:p>
     <w:p>
@@ -4099,7 +3785,7 @@
               </wp:inline>
             </w:drawing>
           </mc:Choice>
-          <mc:Fallback xmlns:cx="http://schemas.microsoft.com/office/drawing/2014/chartex" xmlns:w16se="http://schemas.microsoft.com/office/word/2015/wordml/symex">
+          <mc:Fallback xmlns:w16se="http://schemas.microsoft.com/office/word/2015/wordml/symex" xmlns:cx="http://schemas.microsoft.com/office/drawing/2014/chartex">
             <w:pict>
               <v:group w14:anchorId="6D9CAA26" id="Group 14805" o:spid="_x0000_s1026" style="width:431.85pt;height:.5pt;mso-position-horizontal-relative:char;mso-position-vertical-relative:line" coordsize="54842,60" o:gfxdata="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">
                 <v:shape id="Shape 20829" o:spid="_x0000_s1027" style="position:absolute;width:54842;height:91;visibility:visible;mso-wrap-style:square;v-text-anchor:top" coordsize="5484241,9144" o:gfxdata="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" path="m,l5484241,r,9144l,9144,,e" fillcolor="#4c4c4c" stroked="f" strokeweight="0">
@@ -4145,55 +3831,7 @@
           <w:rFonts w:ascii="Arial" w:eastAsia="Arial" w:hAnsi="Arial" w:cs="Arial"/>
           <w:color w:val="4B4B4C"/>
         </w:rPr>
-        <w:t xml:space="preserve"> only if </w:t>
-      </w:r>
-      <w:proofErr w:type="spellStart"/>
-      <w:r>
-        <w:rPr>
-          <w:rFonts w:ascii="Arial" w:eastAsia="Arial" w:hAnsi="Arial" w:cs="Arial"/>
-          <w:color w:val="4B4B4C"/>
-        </w:rPr>
-        <w:t>Cloudshell</w:t>
-      </w:r>
-      <w:proofErr w:type="spellEnd"/>
-      <w:r>
-        <w:rPr>
-          <w:rFonts w:ascii="Arial" w:eastAsia="Arial" w:hAnsi="Arial" w:cs="Arial"/>
-          <w:color w:val="4B4B4C"/>
-        </w:rPr>
-        <w:t xml:space="preserve"> Execution Server has no access to </w:t>
-      </w:r>
-      <w:proofErr w:type="spellStart"/>
-      <w:r>
-        <w:rPr>
-          <w:rFonts w:ascii="Arial" w:eastAsia="Arial" w:hAnsi="Arial" w:cs="Arial"/>
-          <w:color w:val="4B4B4C"/>
-        </w:rPr>
-        <w:t>PyPi</w:t>
-      </w:r>
-      <w:proofErr w:type="spellEnd"/>
-      <w:r>
-        <w:rPr>
-          <w:rFonts w:ascii="Arial" w:eastAsia="Arial" w:hAnsi="Arial" w:cs="Arial"/>
-          <w:color w:val="4B4B4C"/>
-        </w:rPr>
-        <w:t xml:space="preserve">. You can skip this section if your execution server has access to </w:t>
-      </w:r>
-      <w:proofErr w:type="spellStart"/>
-      <w:r>
-        <w:rPr>
-          <w:rFonts w:ascii="Arial" w:eastAsia="Arial" w:hAnsi="Arial" w:cs="Arial"/>
-          <w:color w:val="4B4B4C"/>
-        </w:rPr>
-        <w:t>PyPi</w:t>
-      </w:r>
-      <w:proofErr w:type="spellEnd"/>
-      <w:r>
-        <w:rPr>
-          <w:rFonts w:ascii="Arial" w:eastAsia="Arial" w:hAnsi="Arial" w:cs="Arial"/>
-          <w:color w:val="4B4B4C"/>
-        </w:rPr>
-        <w:t xml:space="preserve">. </w:t>
+        <w:t xml:space="preserve"> only if Cloudshell Execution Server has no access to PyPi. You can skip this section if your execution server has access to PyPi. </w:t>
       </w:r>
       <w:r>
         <w:rPr>
@@ -4302,7 +3940,7 @@
               </wp:inline>
             </w:drawing>
           </mc:Choice>
-          <mc:Fallback xmlns:cx="http://schemas.microsoft.com/office/drawing/2014/chartex" xmlns:w16se="http://schemas.microsoft.com/office/word/2015/wordml/symex">
+          <mc:Fallback xmlns:w16se="http://schemas.microsoft.com/office/word/2015/wordml/symex" xmlns:cx="http://schemas.microsoft.com/office/drawing/2014/chartex">
             <w:pict>
               <v:group w14:anchorId="11E4E2B4" id="Group 14806" o:spid="_x0000_s1026" style="width:431.85pt;height:.5pt;mso-position-horizontal-relative:char;mso-position-vertical-relative:line" coordsize="54842,60" o:gfxdata="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">
                 <v:shape id="Shape 20830" o:spid="_x0000_s1027" style="position:absolute;width:54842;height:91;visibility:visible;mso-wrap-style:square;v-text-anchor:top" coordsize="5484241,9144" o:gfxdata="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" path="m,l5484241,r,9144l,9144,,e" fillcolor="#4c4c4c" stroked="f" strokeweight="0">
@@ -4391,23 +4029,13 @@
         </w:rPr>
         <w:t xml:space="preserve">file (see </w:t>
       </w:r>
-      <w:proofErr w:type="gramStart"/>
       <w:r>
         <w:rPr>
           <w:rFonts w:ascii="Arial" w:eastAsia="Arial" w:hAnsi="Arial" w:cs="Arial"/>
           <w:i/>
           <w:color w:val="0070C0"/>
         </w:rPr>
-        <w:t>Downloading</w:t>
-      </w:r>
-      <w:proofErr w:type="gramEnd"/>
-      <w:r>
-        <w:rPr>
-          <w:rFonts w:ascii="Arial" w:eastAsia="Arial" w:hAnsi="Arial" w:cs="Arial"/>
-          <w:i/>
-          <w:color w:val="0070C0"/>
-        </w:rPr>
-        <w:t xml:space="preserve"> the Shell</w:t>
+        <w:t>Downloading the Shell</w:t>
       </w:r>
       <w:r>
         <w:rPr>
@@ -4492,7 +4120,6 @@
         </w:rPr>
         <w:t xml:space="preserve">, in the </w:t>
       </w:r>
-      <w:proofErr w:type="spellStart"/>
       <w:r>
         <w:rPr>
           <w:rFonts w:ascii="Arial" w:eastAsia="Arial" w:hAnsi="Arial" w:cs="Arial"/>
@@ -4500,7 +4127,6 @@
         </w:rPr>
         <w:t>customer.config</w:t>
       </w:r>
-      <w:proofErr w:type="spellEnd"/>
       <w:r>
         <w:rPr>
           <w:rFonts w:ascii="Arial" w:eastAsia="Arial" w:hAnsi="Arial" w:cs="Arial"/>
@@ -4556,23 +4182,7 @@
                 <w:rFonts w:ascii="Courier New" w:eastAsia="Courier New" w:hAnsi="Courier New" w:cs="Courier New"/>
                 <w:color w:val="4B4B4C"/>
               </w:rPr>
-              <w:t>&lt;add key="</w:t>
-            </w:r>
-            <w:proofErr w:type="spellStart"/>
-            <w:r>
-              <w:rPr>
-                <w:rFonts w:ascii="Courier New" w:eastAsia="Courier New" w:hAnsi="Courier New" w:cs="Courier New"/>
-                <w:color w:val="4B4B4C"/>
-              </w:rPr>
-              <w:t>PythonOfflineRepositoryPath</w:t>
-            </w:r>
-            <w:proofErr w:type="spellEnd"/>
-            <w:r>
-              <w:rPr>
-                <w:rFonts w:ascii="Courier New" w:eastAsia="Courier New" w:hAnsi="Courier New" w:cs="Courier New"/>
-                <w:color w:val="4B4B4C"/>
-              </w:rPr>
-              <w:t xml:space="preserve">" value="repository </w:t>
+              <w:t xml:space="preserve">&lt;add key="PythonOfflineRepositoryPath" value="repository </w:t>
             </w:r>
           </w:p>
         </w:tc>
@@ -4889,7 +4499,6 @@
         </w:rPr>
         <w:t xml:space="preserve">select </w:t>
       </w:r>
-      <w:proofErr w:type="spellStart"/>
       <w:r>
         <w:rPr>
           <w:rFonts w:ascii="Arial" w:eastAsia="Arial" w:hAnsi="Arial" w:cs="Arial"/>
@@ -4899,7 +4508,6 @@
         </w:rPr>
         <w:t>IxLoad</w:t>
       </w:r>
-      <w:proofErr w:type="spellEnd"/>
       <w:r>
         <w:rPr>
           <w:rFonts w:ascii="Arial" w:eastAsia="Arial" w:hAnsi="Arial" w:cs="Arial"/>
@@ -4996,7 +4604,6 @@
         </w:rPr>
         <w:t xml:space="preserve"> default values for the </w:t>
       </w:r>
-      <w:proofErr w:type="spellStart"/>
       <w:r>
         <w:rPr>
           <w:rFonts w:ascii="Arial" w:eastAsia="Arial" w:hAnsi="Arial" w:cs="Arial"/>
@@ -5006,7 +4613,6 @@
         </w:rPr>
         <w:t>IxLoad</w:t>
       </w:r>
-      <w:proofErr w:type="spellEnd"/>
       <w:r>
         <w:rPr>
           <w:rFonts w:ascii="Arial" w:eastAsia="Arial" w:hAnsi="Arial" w:cs="Arial"/>
@@ -5121,39 +4727,7 @@
                 <w:rFonts w:ascii="Arial" w:eastAsia="Arial" w:hAnsi="Arial" w:cs="Arial"/>
                 <w:color w:val="4C4C4C"/>
               </w:rPr>
-              <w:t>The path in which the traffic client is installed on the Execution Server. For example 'C</w:t>
-            </w:r>
-            <w:proofErr w:type="gramStart"/>
-            <w:r>
-              <w:rPr>
-                <w:rFonts w:ascii="Arial" w:eastAsia="Arial" w:hAnsi="Arial" w:cs="Arial"/>
-                <w:color w:val="4C4C4C"/>
-              </w:rPr>
-              <w:t>:/</w:t>
-            </w:r>
-            <w:proofErr w:type="gramEnd"/>
-            <w:r>
-              <w:rPr>
-                <w:rFonts w:ascii="Arial" w:eastAsia="Arial" w:hAnsi="Arial" w:cs="Arial"/>
-                <w:color w:val="4C4C4C"/>
-              </w:rPr>
-              <w:t>Program Files (x86)/Ixia/</w:t>
-            </w:r>
-            <w:proofErr w:type="spellStart"/>
-            <w:r>
-              <w:rPr>
-                <w:rFonts w:ascii="Arial" w:eastAsia="Arial" w:hAnsi="Arial" w:cs="Arial"/>
-                <w:color w:val="4C4C4C"/>
-              </w:rPr>
-              <w:t>IxOS</w:t>
-            </w:r>
-            <w:proofErr w:type="spellEnd"/>
-            <w:r>
-              <w:rPr>
-                <w:rFonts w:ascii="Arial" w:eastAsia="Arial" w:hAnsi="Arial" w:cs="Arial"/>
-                <w:color w:val="4C4C4C"/>
-              </w:rPr>
-              <w:t>/</w:t>
+              <w:t>The path in which the traffic client is installed on the Execution Server. For example 'C:/Program Files (x86)/Ixia/IxOS/</w:t>
             </w:r>
             <w:r>
               <w:rPr>
@@ -5358,7 +4932,7 @@
               </wp:inline>
             </w:drawing>
           </mc:Choice>
-          <mc:Fallback xmlns:cx="http://schemas.microsoft.com/office/drawing/2014/chartex" xmlns:w16se="http://schemas.microsoft.com/office/word/2015/wordml/symex">
+          <mc:Fallback xmlns:w16se="http://schemas.microsoft.com/office/word/2015/wordml/symex" xmlns:cx="http://schemas.microsoft.com/office/drawing/2014/chartex">
             <w:pict>
               <v:group w14:anchorId="56DB6F42" id="Group 8" o:spid="_x0000_s1026" style="width:424.35pt;height:.45pt;mso-position-horizontal-relative:char;mso-position-vertical-relative:line" coordsize="54843,60" o:gfxdata="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">
                 <v:shape id="Shape 781" o:spid="_x0000_s1027" style="position:absolute;width:54843;height:0;visibility:visible;mso-wrap-style:square;v-text-anchor:top" coordsize="5484317,0" o:gfxdata="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" path="m,l5484317,e" filled="f" strokecolor="#1b97d5" strokeweight=".48pt">
@@ -5535,91 +5109,18 @@
           <w:rFonts w:ascii="Arial" w:eastAsia="Arial" w:hAnsi="Arial" w:cs="Arial"/>
           <w:color w:val="4B4B4C"/>
         </w:rPr>
-        <w:t xml:space="preserve"> a live instance of the relevant driver or script. This requires running the </w:t>
-      </w:r>
-      <w:proofErr w:type="spellStart"/>
-      <w:r>
-        <w:rPr>
-          <w:rFonts w:ascii="Arial" w:eastAsia="Arial" w:hAnsi="Arial" w:cs="Arial"/>
-          <w:color w:val="4B4B4C"/>
-        </w:rPr>
-        <w:t>TestShell</w:t>
-      </w:r>
-      <w:proofErr w:type="spellEnd"/>
-      <w:r>
-        <w:rPr>
-          <w:rFonts w:ascii="Arial" w:eastAsia="Arial" w:hAnsi="Arial" w:cs="Arial"/>
-          <w:color w:val="4B4B4C"/>
-        </w:rPr>
-        <w:t xml:space="preserve"> Execution Server's configuration wizard, as explained in the Configure the </w:t>
-      </w:r>
-      <w:proofErr w:type="spellStart"/>
-      <w:r>
-        <w:rPr>
-          <w:rFonts w:ascii="Arial" w:eastAsia="Arial" w:hAnsi="Arial" w:cs="Arial"/>
-          <w:color w:val="4B4B4C"/>
-        </w:rPr>
-        <w:t>TestShell</w:t>
-      </w:r>
-      <w:proofErr w:type="spellEnd"/>
-      <w:r>
-        <w:rPr>
-          <w:rFonts w:ascii="Arial" w:eastAsia="Arial" w:hAnsi="Arial" w:cs="Arial"/>
-          <w:color w:val="4B4B4C"/>
-        </w:rPr>
-        <w:t xml:space="preserve"> Execution Server topic of the </w:t>
-      </w:r>
-      <w:proofErr w:type="spellStart"/>
-      <w:r>
-        <w:rPr>
-          <w:rFonts w:ascii="Arial" w:eastAsia="Arial" w:hAnsi="Arial" w:cs="Arial"/>
-          <w:color w:val="4B4B4C"/>
-        </w:rPr>
-        <w:t>CloudShell</w:t>
-      </w:r>
-      <w:proofErr w:type="spellEnd"/>
-      <w:r>
-        <w:rPr>
-          <w:rFonts w:ascii="Arial" w:eastAsia="Arial" w:hAnsi="Arial" w:cs="Arial"/>
-          <w:color w:val="4B4B4C"/>
-        </w:rPr>
-        <w:t xml:space="preserve"> Suite Installation Guide - see the </w:t>
-      </w:r>
-      <w:proofErr w:type="spellStart"/>
-      <w:r>
-        <w:fldChar w:fldCharType="begin"/>
-      </w:r>
-      <w:r>
-        <w:instrText xml:space="preserve"> HYPERLINK "http://www.quali.com/community/training/" </w:instrText>
-      </w:r>
-      <w:r>
-        <w:fldChar w:fldCharType="separate"/>
-      </w:r>
-      <w:r>
-        <w:rPr>
-          <w:rFonts w:ascii="Arial" w:eastAsia="Arial" w:hAnsi="Arial" w:cs="Arial"/>
-          <w:color w:val="1377B4"/>
-          <w:u w:val="single" w:color="1377B4"/>
-        </w:rPr>
-        <w:t>CloudShell</w:t>
-      </w:r>
-      <w:proofErr w:type="spellEnd"/>
-      <w:r>
-        <w:rPr>
-          <w:rFonts w:ascii="Arial" w:eastAsia="Arial" w:hAnsi="Arial" w:cs="Arial"/>
-          <w:color w:val="1377B4"/>
-          <w:u w:val="single" w:color="1377B4"/>
-        </w:rPr>
-        <w:t xml:space="preserve"> Docs &amp; Training</w:t>
-      </w:r>
-      <w:r>
-        <w:rPr>
-          <w:rFonts w:ascii="Arial" w:eastAsia="Arial" w:hAnsi="Arial" w:cs="Arial"/>
-          <w:color w:val="1377B4"/>
-          <w:u w:val="single" w:color="1377B4"/>
-        </w:rPr>
-        <w:fldChar w:fldCharType="end"/>
-      </w:r>
+        <w:t xml:space="preserve"> a live instance of the relevant driver or script. This requires running the TestShell Execution Server's configuration wizard, as explained in the Configure the TestShell Execution Server topic of the CloudShell Suite Installation Guide - see the </w:t>
+      </w:r>
+      <w:hyperlink r:id="rId21" w:history="1">
+        <w:r>
+          <w:rPr>
+            <w:rFonts w:ascii="Arial" w:eastAsia="Arial" w:hAnsi="Arial" w:cs="Arial"/>
+            <w:color w:val="1377B4"/>
+            <w:u w:val="single" w:color="1377B4"/>
+          </w:rPr>
+          <w:t>CloudShell Docs &amp; Training</w:t>
+        </w:r>
+      </w:hyperlink>
       <w:r>
         <w:rPr>
           <w:rFonts w:ascii="Arial" w:eastAsia="Arial" w:hAnsi="Arial" w:cs="Arial"/>
@@ -5866,7 +5367,7 @@
               </wp:inline>
             </w:drawing>
           </mc:Choice>
-          <mc:Fallback xmlns:cx="http://schemas.microsoft.com/office/drawing/2014/chartex" xmlns:w16se="http://schemas.microsoft.com/office/word/2015/wordml/symex">
+          <mc:Fallback xmlns:w16se="http://schemas.microsoft.com/office/word/2015/wordml/symex" xmlns:cx="http://schemas.microsoft.com/office/drawing/2014/chartex">
             <w:pict>
               <v:group w14:anchorId="0363901A" id="Group 14481" o:spid="_x0000_s1026" style="width:431.85pt;height:.5pt;mso-position-horizontal-relative:char;mso-position-vertical-relative:line" coordsize="54843,60" o:gfxdata="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">
                 <v:shape id="Shape 2650" o:spid="_x0000_s1027" style="position:absolute;width:54843;height:0;visibility:visible;mso-wrap-style:square;v-text-anchor:top" coordsize="5484317,0" o:gfxdata="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" path="m,l5484317,e" filled="f" strokecolor="#1b97d5" strokeweight=".48pt">
@@ -5902,11 +5403,9 @@
       <w:r>
         <w:t xml:space="preserve">Use a controller to run </w:t>
       </w:r>
-      <w:proofErr w:type="spellStart"/>
       <w:r>
         <w:t>IxLoad</w:t>
       </w:r>
-      <w:proofErr w:type="spellEnd"/>
       <w:r>
         <w:t xml:space="preserve"> traffic</w:t>
       </w:r>
@@ -5969,7 +5468,6 @@
         </w:rPr>
         <w:t xml:space="preserve"> with </w:t>
       </w:r>
-      <w:proofErr w:type="spellStart"/>
       <w:r>
         <w:rPr>
           <w:rFonts w:ascii="Arial" w:eastAsia="Arial" w:hAnsi="Arial" w:cs="Arial"/>
@@ -5977,54 +5475,20 @@
         </w:rPr>
         <w:t>IxLoad</w:t>
       </w:r>
-      <w:proofErr w:type="spellEnd"/>
-      <w:r>
-        <w:rPr>
-          <w:rFonts w:ascii="Arial" w:eastAsia="Arial" w:hAnsi="Arial" w:cs="Arial"/>
-          <w:color w:val="4B4B4C"/>
-        </w:rPr>
-        <w:t xml:space="preserve"> controller service and </w:t>
-      </w:r>
-      <w:proofErr w:type="spellStart"/>
-      <w:r>
-        <w:rPr>
-          <w:rFonts w:ascii="Arial" w:eastAsia="Arial" w:hAnsi="Arial" w:cs="Arial"/>
-          <w:color w:val="4B4B4C"/>
-        </w:rPr>
-        <w:t>IxCha</w:t>
-      </w:r>
-      <w:r>
-        <w:rPr>
-          <w:rFonts w:ascii="Arial" w:eastAsia="Arial" w:hAnsi="Arial" w:cs="Arial"/>
-          <w:color w:val="4B4B4C"/>
-        </w:rPr>
-        <w:t>ssus</w:t>
-      </w:r>
-      <w:proofErr w:type="spellEnd"/>
-      <w:r>
-        <w:rPr>
-          <w:rFonts w:ascii="Arial" w:eastAsia="Arial" w:hAnsi="Arial" w:cs="Arial"/>
-          <w:color w:val="4B4B4C"/>
-        </w:rPr>
-        <w:t xml:space="preserve"> resource ports. Number of </w:t>
-      </w:r>
-      <w:proofErr w:type="spellStart"/>
-      <w:r>
-        <w:rPr>
-          <w:rFonts w:ascii="Arial" w:eastAsia="Arial" w:hAnsi="Arial" w:cs="Arial"/>
-          <w:color w:val="4B4B4C"/>
-        </w:rPr>
-        <w:t>IxChariot</w:t>
-      </w:r>
-      <w:proofErr w:type="spellEnd"/>
-      <w:r>
-        <w:rPr>
-          <w:rFonts w:ascii="Arial" w:eastAsia="Arial" w:hAnsi="Arial" w:cs="Arial"/>
-          <w:color w:val="4B4B4C"/>
-        </w:rPr>
-        <w:t xml:space="preserve"> ports should match the number of ports in the </w:t>
-      </w:r>
-      <w:proofErr w:type="spellStart"/>
+      <w:r>
+        <w:rPr>
+          <w:rFonts w:ascii="Arial" w:eastAsia="Arial" w:hAnsi="Arial" w:cs="Arial"/>
+          <w:color w:val="4B4B4C"/>
+        </w:rPr>
+        <w:t xml:space="preserve"> controller service and IxCha</w:t>
+      </w:r>
+      <w:r>
+        <w:rPr>
+          <w:rFonts w:ascii="Arial" w:eastAsia="Arial" w:hAnsi="Arial" w:cs="Arial"/>
+          <w:color w:val="4B4B4C"/>
+        </w:rPr>
+        <w:t xml:space="preserve">ssus resource ports. Number of IxChariot ports should match the number of ports in the </w:t>
+      </w:r>
       <w:r>
         <w:rPr>
           <w:rFonts w:ascii="Arial" w:eastAsia="Arial" w:hAnsi="Arial" w:cs="Arial"/>
@@ -6032,7 +5496,6 @@
         </w:rPr>
         <w:t>IxLoad</w:t>
       </w:r>
-      <w:proofErr w:type="spellEnd"/>
       <w:r>
         <w:rPr>
           <w:rFonts w:ascii="Arial" w:eastAsia="Arial" w:hAnsi="Arial" w:cs="Arial"/>
@@ -6077,104 +5540,6 @@
             <wp:extent cx="5201376" cy="1924319"/>
             <wp:effectExtent l="0" t="0" r="0" b="0"/>
             <wp:docPr id="1" name="Picture 1"/>
-            <wp:cNvGraphicFramePr>
-              <a:graphicFrameLocks xmlns:a="http://schemas.openxmlformats.org/drawingml/2006/main" noChangeAspect="1"/>
-            </wp:cNvGraphicFramePr>
-            <a:graphic xmlns:a="http://schemas.openxmlformats.org/drawingml/2006/main">
-              <a:graphicData uri="http://schemas.openxmlformats.org/drawingml/2006/picture">
-                <pic:pic xmlns:pic="http://schemas.openxmlformats.org/drawingml/2006/picture">
-                  <pic:nvPicPr>
-                    <pic:cNvPr id="1" name=""/>
-                    <pic:cNvPicPr/>
-                  </pic:nvPicPr>
-                  <pic:blipFill>
-                    <a:blip r:embed="rId21"/>
-                    <a:stretch>
-                      <a:fillRect/>
-                    </a:stretch>
-                  </pic:blipFill>
-                  <pic:spPr>
-                    <a:xfrm>
-                      <a:off x="0" y="0"/>
-                      <a:ext cx="5201376" cy="1924319"/>
-                    </a:xfrm>
-                    <a:prstGeom prst="rect">
-                      <a:avLst/>
-                    </a:prstGeom>
-                  </pic:spPr>
-                </pic:pic>
-              </a:graphicData>
-            </a:graphic>
-          </wp:inline>
-        </w:drawing>
-      </w:r>
-    </w:p>
-    <w:p>
-      <w:pPr>
-        <w:spacing w:before="180" w:after="180" w:line="336" w:lineRule="atLeast"/>
-        <w:rPr>
-          <w:rFonts w:ascii="Arial" w:eastAsia="Arial" w:hAnsi="Arial" w:cs="Arial"/>
-          <w:color w:val="4B4B4C"/>
-        </w:rPr>
-      </w:pPr>
-      <w:r>
-        <w:rPr>
-          <w:rFonts w:ascii="Arial" w:eastAsia="Arial" w:hAnsi="Arial" w:cs="Arial"/>
-          <w:color w:val="4B4B4C"/>
-        </w:rPr>
-        <w:t xml:space="preserve">We create </w:t>
-      </w:r>
-      <w:r>
-        <w:rPr>
-          <w:rFonts w:ascii="Arial" w:eastAsia="Arial" w:hAnsi="Arial" w:cs="Arial"/>
-          <w:color w:val="4B4B4C"/>
-        </w:rPr>
-        <w:t>Blueprint</w:t>
-      </w:r>
-      <w:r>
-        <w:rPr>
-          <w:rFonts w:ascii="Arial" w:eastAsia="Arial" w:hAnsi="Arial" w:cs="Arial"/>
-          <w:color w:val="4B4B4C"/>
-        </w:rPr>
-        <w:t xml:space="preserve"> with two </w:t>
-      </w:r>
-      <w:proofErr w:type="spellStart"/>
-      <w:r>
-        <w:rPr>
-          <w:rFonts w:ascii="Arial" w:eastAsia="Arial" w:hAnsi="Arial" w:cs="Arial"/>
-          <w:color w:val="4B4B4C"/>
-        </w:rPr>
-        <w:t>IxLoad</w:t>
-      </w:r>
-      <w:proofErr w:type="spellEnd"/>
-      <w:r>
-        <w:rPr>
-          <w:rFonts w:ascii="Arial" w:eastAsia="Arial" w:hAnsi="Arial" w:cs="Arial"/>
-          <w:color w:val="4B4B4C"/>
-        </w:rPr>
-        <w:t xml:space="preserve"> ports</w:t>
-      </w:r>
-    </w:p>
-    <w:p>
-      <w:pPr>
-        <w:spacing w:before="180" w:after="180" w:line="336" w:lineRule="atLeast"/>
-        <w:rPr>
-          <w:rFonts w:ascii="Arial" w:eastAsia="Arial" w:hAnsi="Arial" w:cs="Arial"/>
-          <w:color w:val="4B4B4C"/>
-        </w:rPr>
-      </w:pPr>
-      <w:r>
-        <w:rPr>
-          <w:rFonts w:ascii="Arial" w:eastAsia="Arial" w:hAnsi="Arial" w:cs="Arial"/>
-          <w:noProof/>
-          <w:color w:val="4B4B4C"/>
-          <w:lang w:bidi="he-IL"/>
-        </w:rPr>
-        <w:drawing>
-          <wp:inline distT="0" distB="0" distL="0" distR="0" wp14:anchorId="33A176EC" wp14:editId="297CAB0C">
-            <wp:extent cx="5389245" cy="2620645"/>
-            <wp:effectExtent l="0" t="0" r="1905" b="8255"/>
-            <wp:docPr id="6" name="Picture 6"/>
             <wp:cNvGraphicFramePr>
               <a:graphicFrameLocks xmlns:a="http://schemas.openxmlformats.org/drawingml/2006/main" noChangeAspect="1"/>
             </wp:cNvGraphicFramePr>
@@ -6194,7 +5559,7 @@
                   <pic:spPr>
                     <a:xfrm>
                       <a:off x="0" y="0"/>
-                      <a:ext cx="5389245" cy="2620645"/>
+                      <a:ext cx="5201376" cy="1924319"/>
                     </a:xfrm>
                     <a:prstGeom prst="rect">
                       <a:avLst/>
@@ -6209,11 +5574,6 @@
     </w:p>
     <w:p>
       <w:pPr>
-        <w:pStyle w:val="ListParagraph"/>
-        <w:numPr>
-          <w:ilvl w:val="0"/>
-          <w:numId w:val="25"/>
-        </w:numPr>
         <w:spacing w:before="180" w:after="180" w:line="336" w:lineRule="atLeast"/>
         <w:rPr>
           <w:rFonts w:ascii="Arial" w:eastAsia="Arial" w:hAnsi="Arial" w:cs="Arial"/>
@@ -6225,7 +5585,35 @@
           <w:rFonts w:ascii="Arial" w:eastAsia="Arial" w:hAnsi="Arial" w:cs="Arial"/>
           <w:color w:val="4B4B4C"/>
         </w:rPr>
-        <w:t>Reserve Sandbox</w:t>
+        <w:t xml:space="preserve">We create </w:t>
+      </w:r>
+      <w:r>
+        <w:rPr>
+          <w:rFonts w:ascii="Arial" w:eastAsia="Arial" w:hAnsi="Arial" w:cs="Arial"/>
+          <w:color w:val="4B4B4C"/>
+        </w:rPr>
+        <w:t>Blueprint</w:t>
+      </w:r>
+      <w:r>
+        <w:rPr>
+          <w:rFonts w:ascii="Arial" w:eastAsia="Arial" w:hAnsi="Arial" w:cs="Arial"/>
+          <w:color w:val="4B4B4C"/>
+        </w:rPr>
+        <w:t xml:space="preserve"> with two </w:t>
+      </w:r>
+      <w:r>
+        <w:rPr>
+          <w:rFonts w:ascii="Arial" w:eastAsia="Arial" w:hAnsi="Arial" w:cs="Arial"/>
+          <w:color w:val="4B4B4C"/>
+        </w:rPr>
+        <w:t>IxLoad</w:t>
+      </w:r>
+      <w:r>
+        <w:rPr>
+          <w:rFonts w:ascii="Arial" w:eastAsia="Arial" w:hAnsi="Arial" w:cs="Arial"/>
+          <w:color w:val="4B4B4C"/>
+        </w:rPr>
+        <w:t xml:space="preserve"> ports</w:t>
       </w:r>
     </w:p>
     <w:p>
@@ -6239,87 +5627,15 @@
       <w:r>
         <w:rPr>
           <w:rFonts w:ascii="Arial" w:eastAsia="Arial" w:hAnsi="Arial" w:cs="Arial"/>
-          <w:color w:val="4B4B4C"/>
-        </w:rPr>
-        <w:t>Create a Sandbox from the Blueprint.</w:t>
-      </w:r>
-    </w:p>
-    <w:p>
-      <w:pPr>
-        <w:spacing w:before="180" w:after="180" w:line="336" w:lineRule="atLeast"/>
-        <w:rPr>
-          <w:rFonts w:ascii="Arial" w:eastAsia="Arial" w:hAnsi="Arial" w:cs="Arial"/>
-          <w:color w:val="4B4B4C"/>
-        </w:rPr>
-      </w:pPr>
-      <w:r>
-        <w:rPr>
-          <w:rFonts w:ascii="Arial" w:eastAsia="Arial" w:hAnsi="Arial" w:cs="Arial"/>
-          <w:color w:val="4B4B4C"/>
-        </w:rPr>
-        <w:t xml:space="preserve">Edit </w:t>
-      </w:r>
-      <w:proofErr w:type="spellStart"/>
-      <w:r>
-        <w:rPr>
-          <w:rFonts w:ascii="Arial" w:eastAsia="Arial" w:hAnsi="Arial" w:cs="Arial"/>
-          <w:color w:val="4B4B4C"/>
-        </w:rPr>
-        <w:t>IxLoad</w:t>
-      </w:r>
-      <w:proofErr w:type="spellEnd"/>
-      <w:r>
-        <w:rPr>
-          <w:rFonts w:ascii="Arial" w:eastAsia="Arial" w:hAnsi="Arial" w:cs="Arial"/>
-          <w:color w:val="4B4B4C"/>
-        </w:rPr>
-        <w:t xml:space="preserve"> Controller Service</w:t>
-      </w:r>
-      <w:r>
-        <w:rPr>
-          <w:rFonts w:ascii="Arial" w:eastAsia="Arial" w:hAnsi="Arial" w:cs="Arial"/>
-          <w:color w:val="4B4B4C"/>
-        </w:rPr>
-        <w:t xml:space="preserve"> parameters</w:t>
-      </w:r>
-      <w:r>
-        <w:rPr>
-          <w:rFonts w:ascii="Arial" w:eastAsia="Arial" w:hAnsi="Arial" w:cs="Arial"/>
-          <w:color w:val="4B4B4C"/>
-        </w:rPr>
-        <w:t xml:space="preserve"> if required.</w:t>
-      </w:r>
-    </w:p>
-    <w:p>
-      <w:pPr>
-        <w:spacing w:before="180" w:after="180" w:line="336" w:lineRule="atLeast"/>
-        <w:rPr>
-          <w:rFonts w:ascii="Arial" w:eastAsia="Arial" w:hAnsi="Arial" w:cs="Arial"/>
-          <w:color w:val="4B4B4C"/>
-        </w:rPr>
-      </w:pPr>
-    </w:p>
-    <w:p>
-      <w:pPr>
-        <w:spacing w:before="180" w:after="180" w:line="336" w:lineRule="atLeast"/>
-        <w:rPr>
-          <w:rFonts w:ascii="Arial" w:eastAsia="Arial" w:hAnsi="Arial" w:cs="Arial"/>
-          <w:color w:val="4B4B4C"/>
-        </w:rPr>
-      </w:pPr>
-      <w:r>
-        <w:rPr>
-          <w:rFonts w:ascii="Arial" w:eastAsia="Arial" w:hAnsi="Arial" w:cs="Arial"/>
           <w:noProof/>
           <w:color w:val="4B4B4C"/>
           <w:lang w:bidi="he-IL"/>
         </w:rPr>
-        <w:lastRenderedPageBreak/>
         <w:drawing>
-          <wp:inline distT="0" distB="0" distL="0" distR="0" wp14:anchorId="584B5602" wp14:editId="71A1EA52">
-            <wp:extent cx="5389245" cy="2685415"/>
-            <wp:effectExtent l="0" t="0" r="1905" b="635"/>
-            <wp:docPr id="12" name="Picture 12"/>
+          <wp:inline distT="0" distB="0" distL="0" distR="0" wp14:anchorId="33A176EC" wp14:editId="297CAB0C">
+            <wp:extent cx="5389245" cy="2620645"/>
+            <wp:effectExtent l="0" t="0" r="1905" b="8255"/>
+            <wp:docPr id="6" name="Picture 6"/>
             <wp:cNvGraphicFramePr>
               <a:graphicFrameLocks xmlns:a="http://schemas.openxmlformats.org/drawingml/2006/main" noChangeAspect="1"/>
             </wp:cNvGraphicFramePr>
@@ -6339,6 +5655,149 @@
                   <pic:spPr>
                     <a:xfrm>
                       <a:off x="0" y="0"/>
+                      <a:ext cx="5389245" cy="2620645"/>
+                    </a:xfrm>
+                    <a:prstGeom prst="rect">
+                      <a:avLst/>
+                    </a:prstGeom>
+                  </pic:spPr>
+                </pic:pic>
+              </a:graphicData>
+            </a:graphic>
+          </wp:inline>
+        </w:drawing>
+      </w:r>
+    </w:p>
+    <w:p>
+      <w:pPr>
+        <w:pStyle w:val="ListParagraph"/>
+        <w:numPr>
+          <w:ilvl w:val="0"/>
+          <w:numId w:val="25"/>
+        </w:numPr>
+        <w:spacing w:before="180" w:after="180" w:line="336" w:lineRule="atLeast"/>
+        <w:rPr>
+          <w:rFonts w:ascii="Arial" w:eastAsia="Arial" w:hAnsi="Arial" w:cs="Arial"/>
+          <w:color w:val="4B4B4C"/>
+        </w:rPr>
+      </w:pPr>
+      <w:r>
+        <w:rPr>
+          <w:rFonts w:ascii="Arial" w:eastAsia="Arial" w:hAnsi="Arial" w:cs="Arial"/>
+          <w:color w:val="4B4B4C"/>
+        </w:rPr>
+        <w:t>Reserve Sandbox</w:t>
+      </w:r>
+    </w:p>
+    <w:p>
+      <w:pPr>
+        <w:spacing w:before="180" w:after="180" w:line="336" w:lineRule="atLeast"/>
+        <w:rPr>
+          <w:rFonts w:ascii="Arial" w:eastAsia="Arial" w:hAnsi="Arial" w:cs="Arial"/>
+          <w:color w:val="4B4B4C"/>
+        </w:rPr>
+      </w:pPr>
+      <w:r>
+        <w:rPr>
+          <w:rFonts w:ascii="Arial" w:eastAsia="Arial" w:hAnsi="Arial" w:cs="Arial"/>
+          <w:color w:val="4B4B4C"/>
+        </w:rPr>
+        <w:t>Create a Sandbox from the Blueprint.</w:t>
+      </w:r>
+    </w:p>
+    <w:p>
+      <w:pPr>
+        <w:spacing w:before="180" w:after="180" w:line="336" w:lineRule="atLeast"/>
+        <w:rPr>
+          <w:rFonts w:ascii="Arial" w:eastAsia="Arial" w:hAnsi="Arial" w:cs="Arial"/>
+          <w:color w:val="4B4B4C"/>
+        </w:rPr>
+      </w:pPr>
+      <w:r>
+        <w:rPr>
+          <w:rFonts w:ascii="Arial" w:eastAsia="Arial" w:hAnsi="Arial" w:cs="Arial"/>
+          <w:color w:val="4B4B4C"/>
+        </w:rPr>
+        <w:t xml:space="preserve">Edit </w:t>
+      </w:r>
+      <w:r>
+        <w:rPr>
+          <w:rFonts w:ascii="Arial" w:eastAsia="Arial" w:hAnsi="Arial" w:cs="Arial"/>
+          <w:color w:val="4B4B4C"/>
+        </w:rPr>
+        <w:t>IxLoad</w:t>
+      </w:r>
+      <w:r>
+        <w:rPr>
+          <w:rFonts w:ascii="Arial" w:eastAsia="Arial" w:hAnsi="Arial" w:cs="Arial"/>
+          <w:color w:val="4B4B4C"/>
+        </w:rPr>
+        <w:t xml:space="preserve"> Controller Service</w:t>
+      </w:r>
+      <w:r>
+        <w:rPr>
+          <w:rFonts w:ascii="Arial" w:eastAsia="Arial" w:hAnsi="Arial" w:cs="Arial"/>
+          <w:color w:val="4B4B4C"/>
+        </w:rPr>
+        <w:t xml:space="preserve"> parameters</w:t>
+      </w:r>
+      <w:r>
+        <w:rPr>
+          <w:rFonts w:ascii="Arial" w:eastAsia="Arial" w:hAnsi="Arial" w:cs="Arial"/>
+          <w:color w:val="4B4B4C"/>
+        </w:rPr>
+        <w:t xml:space="preserve"> if required.</w:t>
+      </w:r>
+    </w:p>
+    <w:p>
+      <w:pPr>
+        <w:spacing w:before="180" w:after="180" w:line="336" w:lineRule="atLeast"/>
+        <w:rPr>
+          <w:rFonts w:ascii="Arial" w:eastAsia="Arial" w:hAnsi="Arial" w:cs="Arial"/>
+          <w:color w:val="4B4B4C"/>
+        </w:rPr>
+      </w:pPr>
+    </w:p>
+    <w:p>
+      <w:pPr>
+        <w:spacing w:before="180" w:after="180" w:line="336" w:lineRule="atLeast"/>
+        <w:rPr>
+          <w:rFonts w:ascii="Arial" w:eastAsia="Arial" w:hAnsi="Arial" w:cs="Arial"/>
+          <w:color w:val="4B4B4C"/>
+        </w:rPr>
+      </w:pPr>
+      <w:r>
+        <w:rPr>
+          <w:rFonts w:ascii="Arial" w:eastAsia="Arial" w:hAnsi="Arial" w:cs="Arial"/>
+          <w:noProof/>
+          <w:color w:val="4B4B4C"/>
+          <w:lang w:bidi="he-IL"/>
+        </w:rPr>
+        <w:lastRenderedPageBreak/>
+        <w:drawing>
+          <wp:inline distT="0" distB="0" distL="0" distR="0" wp14:anchorId="584B5602" wp14:editId="71A1EA52">
+            <wp:extent cx="5389245" cy="2685415"/>
+            <wp:effectExtent l="0" t="0" r="1905" b="635"/>
+            <wp:docPr id="12" name="Picture 12"/>
+            <wp:cNvGraphicFramePr>
+              <a:graphicFrameLocks xmlns:a="http://schemas.openxmlformats.org/drawingml/2006/main" noChangeAspect="1"/>
+            </wp:cNvGraphicFramePr>
+            <a:graphic xmlns:a="http://schemas.openxmlformats.org/drawingml/2006/main">
+              <a:graphicData uri="http://schemas.openxmlformats.org/drawingml/2006/picture">
+                <pic:pic xmlns:pic="http://schemas.openxmlformats.org/drawingml/2006/picture">
+                  <pic:nvPicPr>
+                    <pic:cNvPr id="1" name=""/>
+                    <pic:cNvPicPr/>
+                  </pic:nvPicPr>
+                  <pic:blipFill>
+                    <a:blip r:embed="rId24"/>
+                    <a:stretch>
+                      <a:fillRect/>
+                    </a:stretch>
+                  </pic:blipFill>
+                  <pic:spPr>
+                    <a:xfrm>
+                      <a:off x="0" y="0"/>
                       <a:ext cx="5389245" cy="2685415"/>
                     </a:xfrm>
                     <a:prstGeom prst="rect">
@@ -6418,7 +5877,6 @@
         </w:rPr>
         <w:t xml:space="preserve">For each port in the </w:t>
       </w:r>
-      <w:proofErr w:type="spellStart"/>
       <w:r>
         <w:rPr>
           <w:rFonts w:ascii="Arial" w:eastAsia="Arial" w:hAnsi="Arial" w:cs="Arial"/>
@@ -6426,7 +5884,6 @@
         </w:rPr>
         <w:t>IxLoad</w:t>
       </w:r>
-      <w:proofErr w:type="spellEnd"/>
       <w:r>
         <w:rPr>
           <w:rFonts w:ascii="Arial" w:eastAsia="Arial" w:hAnsi="Arial" w:cs="Arial"/>
@@ -6494,7 +5951,7 @@
                     <pic:cNvPicPr/>
                   </pic:nvPicPr>
                   <pic:blipFill>
-                    <a:blip r:embed="rId24"/>
+                    <a:blip r:embed="rId25"/>
                     <a:stretch>
                       <a:fillRect/>
                     </a:stretch>
@@ -6770,23 +6227,7 @@
                 <w:rFonts w:ascii="Arial" w:eastAsia="Arial" w:hAnsi="Arial" w:cs="Arial"/>
                 <w:color w:val="4B4B4C"/>
               </w:rPr>
-              <w:t xml:space="preserve">Ixia </w:t>
-            </w:r>
-            <w:proofErr w:type="spellStart"/>
-            <w:r>
-              <w:rPr>
-                <w:rFonts w:ascii="Arial" w:eastAsia="Arial" w:hAnsi="Arial" w:cs="Arial"/>
-                <w:color w:val="4B4B4C"/>
-              </w:rPr>
-              <w:t>config</w:t>
-            </w:r>
-            <w:proofErr w:type="spellEnd"/>
-            <w:r>
-              <w:rPr>
-                <w:rFonts w:ascii="Arial" w:eastAsia="Arial" w:hAnsi="Arial" w:cs="Arial"/>
-                <w:color w:val="4B4B4C"/>
-              </w:rPr>
-              <w:t xml:space="preserve"> file name</w:t>
+              <w:t>Ixia config file name</w:t>
             </w:r>
           </w:p>
         </w:tc>
@@ -6807,53 +6248,21 @@
                 <w:rFonts w:ascii="Arial" w:eastAsia="Arial" w:hAnsi="Arial" w:cs="Arial"/>
                 <w:color w:val="4B4B4C"/>
               </w:rPr>
-              <w:t xml:space="preserve">Full path to </w:t>
-            </w:r>
-            <w:proofErr w:type="spellStart"/>
+              <w:t xml:space="preserve">Full path to IxLoad </w:t>
+            </w:r>
             <w:r>
               <w:rPr>
                 <w:rFonts w:ascii="Arial" w:eastAsia="Arial" w:hAnsi="Arial" w:cs="Arial"/>
                 <w:color w:val="4B4B4C"/>
               </w:rPr>
-              <w:t>IxLoad</w:t>
-            </w:r>
-            <w:proofErr w:type="spellEnd"/>
+              <w:t>configuration file name</w:t>
+            </w:r>
             <w:r>
               <w:rPr>
                 <w:rFonts w:ascii="Arial" w:eastAsia="Arial" w:hAnsi="Arial" w:cs="Arial"/>
                 <w:color w:val="4B4B4C"/>
               </w:rPr>
-              <w:t xml:space="preserve"> </w:t>
-            </w:r>
-            <w:r>
-              <w:rPr>
-                <w:rFonts w:ascii="Arial" w:eastAsia="Arial" w:hAnsi="Arial" w:cs="Arial"/>
-                <w:color w:val="4B4B4C"/>
-              </w:rPr>
-              <w:t>configuration file name</w:t>
-            </w:r>
-            <w:r>
-              <w:rPr>
-                <w:rFonts w:ascii="Arial" w:eastAsia="Arial" w:hAnsi="Arial" w:cs="Arial"/>
-                <w:color w:val="4B4B4C"/>
-              </w:rPr>
-              <w:t xml:space="preserve"> (</w:t>
-            </w:r>
-            <w:proofErr w:type="spellStart"/>
-            <w:r>
-              <w:rPr>
-                <w:rFonts w:ascii="Arial" w:eastAsia="Arial" w:hAnsi="Arial" w:cs="Arial"/>
-                <w:color w:val="4B4B4C"/>
-              </w:rPr>
-              <w:t>rxf</w:t>
-            </w:r>
-            <w:proofErr w:type="spellEnd"/>
-            <w:r>
-              <w:rPr>
-                <w:rFonts w:ascii="Arial" w:eastAsia="Arial" w:hAnsi="Arial" w:cs="Arial"/>
-                <w:color w:val="4B4B4C"/>
-              </w:rPr>
-              <w:t>)</w:t>
+              <w:t xml:space="preserve"> (rxf)</w:t>
             </w:r>
           </w:p>
         </w:tc>
@@ -7127,23 +6536,7 @@
                 <w:rFonts w:ascii="Arial" w:eastAsia="Arial" w:hAnsi="Arial" w:cs="Arial"/>
                 <w:color w:val="4B4B4C"/>
               </w:rPr>
-              <w:t xml:space="preserve">Name of csv file from the </w:t>
-            </w:r>
-            <w:proofErr w:type="spellStart"/>
-            <w:r>
-              <w:rPr>
-                <w:rFonts w:ascii="Arial" w:eastAsia="Arial" w:hAnsi="Arial" w:cs="Arial"/>
-                <w:color w:val="4B4B4C"/>
-              </w:rPr>
-              <w:t>IxLoad</w:t>
-            </w:r>
-            <w:proofErr w:type="spellEnd"/>
-            <w:r>
-              <w:rPr>
-                <w:rFonts w:ascii="Arial" w:eastAsia="Arial" w:hAnsi="Arial" w:cs="Arial"/>
-                <w:color w:val="4B4B4C"/>
-              </w:rPr>
-              <w:t xml:space="preserve"> results directory (</w:t>
+              <w:t>Name of csv file from the IxLoad results directory (</w:t>
             </w:r>
             <w:r>
               <w:rPr>
@@ -7403,7 +6796,7 @@
               </wp:inline>
             </w:drawing>
           </mc:Choice>
-          <mc:Fallback xmlns:cx="http://schemas.microsoft.com/office/drawing/2014/chartex" xmlns:w16se="http://schemas.microsoft.com/office/word/2015/wordml/symex">
+          <mc:Fallback xmlns:w16se="http://schemas.microsoft.com/office/word/2015/wordml/symex" xmlns:cx="http://schemas.microsoft.com/office/drawing/2014/chartex">
             <w:pict>
               <v:group w14:anchorId="3E2C7916" id="Group 3" o:spid="_x0000_s1026" style="width:424.35pt;height:.45pt;mso-position-horizontal-relative:char;mso-position-vertical-relative:line" coordsize="54843,60" o:gfxdata="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">
                 <v:shape id="Shape 2900" o:spid="_x0000_s1027" style="position:absolute;width:54843;height:0;visibility:visible;mso-wrap-style:square;v-text-anchor:top" coordsize="5484317,0" o:gfxdata="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" path="m,l5484317,e" filled="f" strokecolor="#1b97d5" strokeweight=".48pt">
@@ -7428,27 +6821,17 @@
         </w:rPr>
         <w:t xml:space="preserve">Additional technical documentation is available in the </w:t>
       </w:r>
-      <w:hyperlink r:id="rId25">
-        <w:proofErr w:type="spellStart"/>
+      <w:hyperlink r:id="rId26">
         <w:r>
           <w:rPr>
             <w:rFonts w:ascii="Arial" w:eastAsia="Arial" w:hAnsi="Arial" w:cs="Arial"/>
             <w:color w:val="1377B4"/>
             <w:u w:val="single" w:color="1377B4"/>
           </w:rPr>
-          <w:t>Quali's</w:t>
-        </w:r>
-        <w:proofErr w:type="spellEnd"/>
-        <w:r>
-          <w:rPr>
-            <w:rFonts w:ascii="Arial" w:eastAsia="Arial" w:hAnsi="Arial" w:cs="Arial"/>
-            <w:color w:val="1377B4"/>
-            <w:u w:val="single" w:color="1377B4"/>
-          </w:rPr>
-          <w:t xml:space="preserve"> Developer Center</w:t>
+          <w:t>Quali's Developer Center</w:t>
         </w:r>
       </w:hyperlink>
-      <w:hyperlink r:id="rId26">
+      <w:hyperlink r:id="rId27">
         <w:r>
           <w:rPr>
             <w:rFonts w:ascii="Arial" w:eastAsia="Arial" w:hAnsi="Arial" w:cs="Arial"/>
@@ -7484,7 +6867,7 @@
         </w:rPr>
         <w:t xml:space="preserve">click </w:t>
       </w:r>
-      <w:hyperlink r:id="rId27" w:history="1">
+      <w:hyperlink r:id="rId28" w:history="1">
         <w:r>
           <w:rPr>
             <w:rStyle w:val="Hyperlink"/>
@@ -7493,7 +6876,7 @@
           <w:t>here</w:t>
         </w:r>
       </w:hyperlink>
-      <w:hyperlink r:id="rId28">
+      <w:hyperlink r:id="rId29">
         <w:r>
           <w:rPr>
             <w:rFonts w:ascii="Arial" w:eastAsia="Arial" w:hAnsi="Arial" w:cs="Arial"/>
@@ -7647,7 +7030,7 @@
               </wp:inline>
             </w:drawing>
           </mc:Choice>
-          <mc:Fallback xmlns:cx="http://schemas.microsoft.com/office/drawing/2014/chartex" xmlns:w16se="http://schemas.microsoft.com/office/word/2015/wordml/symex">
+          <mc:Fallback xmlns:w16se="http://schemas.microsoft.com/office/word/2015/wordml/symex" xmlns:cx="http://schemas.microsoft.com/office/drawing/2014/chartex">
             <w:pict>
               <v:group w14:anchorId="5ED2A702" id="Group 16037" o:spid="_x0000_s1026" style="width:431.85pt;height:.5pt;mso-position-horizontal-relative:char;mso-position-vertical-relative:line" coordsize="54843,60" o:gfxdata="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">
                 <v:shape id="Shape 2900" o:spid="_x0000_s1027" style="position:absolute;width:54843;height:0;visibility:visible;mso-wrap-style:square;v-text-anchor:top" coordsize="5484317,0" o:gfxdata="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" path="m,l5484317,e" filled="f" strokecolor="#1b97d5" strokeweight=".48pt">
@@ -7692,25 +7075,7 @@
           <w:b/>
           <w:color w:val="4B4B4C"/>
         </w:rPr>
-        <w:t xml:space="preserve">s </w:t>
-      </w:r>
-      <w:proofErr w:type="gramStart"/>
-      <w:r>
-        <w:rPr>
-          <w:rFonts w:ascii="Arial" w:eastAsia="Arial" w:hAnsi="Arial" w:cs="Arial"/>
-          <w:b/>
-          <w:color w:val="4B4B4C"/>
-        </w:rPr>
-        <w:t>new:</w:t>
-      </w:r>
-      <w:proofErr w:type="gramEnd"/>
-      <w:r>
-        <w:rPr>
-          <w:rFonts w:ascii="Arial" w:eastAsia="Arial" w:hAnsi="Arial" w:cs="Arial"/>
-          <w:b/>
-          <w:color w:val="4B4B4C"/>
-        </w:rPr>
-        <w:t xml:space="preserve"> </w:t>
+        <w:t xml:space="preserve">s new: </w:t>
       </w:r>
     </w:p>
     <w:p>
@@ -7787,7 +7152,6 @@
         </w:rPr>
         <w:t xml:space="preserve">All Execution Servers that are used to run Sandboxes with </w:t>
       </w:r>
-      <w:proofErr w:type="spellStart"/>
       <w:r>
         <w:rPr>
           <w:rFonts w:ascii="Arial" w:eastAsia="Arial" w:hAnsi="Arial" w:cs="Arial"/>
@@ -7796,7 +7160,6 @@
         </w:rPr>
         <w:t>IxLoad</w:t>
       </w:r>
-      <w:proofErr w:type="spellEnd"/>
       <w:r>
         <w:rPr>
           <w:rFonts w:ascii="Arial" w:eastAsia="Arial" w:hAnsi="Arial" w:cs="Arial"/>
@@ -7835,23 +7198,13 @@
           <w:lang w:bidi="he-IL"/>
         </w:rPr>
       </w:pPr>
-      <w:proofErr w:type="spellStart"/>
       <w:r>
         <w:rPr>
           <w:rFonts w:ascii="Arial" w:eastAsia="Arial" w:hAnsi="Arial" w:cs="Arial"/>
           <w:bCs/>
           <w:color w:val="4B4B4C"/>
         </w:rPr>
-        <w:t>IxLoad</w:t>
-      </w:r>
-      <w:proofErr w:type="spellEnd"/>
-      <w:r>
-        <w:rPr>
-          <w:rFonts w:ascii="Arial" w:eastAsia="Arial" w:hAnsi="Arial" w:cs="Arial"/>
-          <w:bCs/>
-          <w:color w:val="4B4B4C"/>
-        </w:rPr>
-        <w:t xml:space="preserve"> can run up to two instances per machine (execution server). If there are more than two instances running, Load Configuration of any additional reservation will hang out a</w:t>
+        <w:t>IxLoad can run up to two instances per machine (execution server). If there are more than two instances running, Load Configuration of any additional reservation will hang out a</w:t>
       </w:r>
       <w:r>
         <w:rPr>
@@ -7889,25 +7242,17 @@
           <w:bCs/>
           <w:color w:val="4B4B4C"/>
         </w:rPr>
-        <w:t xml:space="preserve"> (not officially supported) the Shell assumes that there is a shared disk between the </w:t>
-      </w:r>
-      <w:proofErr w:type="spellStart"/>
+        <w:t xml:space="preserve"> (not officially supported) the Shell assumes that there is a shared disk between the IxLoadGatewayService machine (Windows) and the Linux E</w:t>
+      </w:r>
+      <w:bookmarkStart w:id="18" w:name="_GoBack"/>
+      <w:bookmarkEnd w:id="18"/>
       <w:r>
         <w:rPr>
           <w:rFonts w:ascii="Arial" w:eastAsia="Arial" w:hAnsi="Arial" w:cs="Arial"/>
           <w:bCs/>
           <w:color w:val="4B4B4C"/>
         </w:rPr>
-        <w:t>IxLoadGatewayService</w:t>
-      </w:r>
-      <w:proofErr w:type="spellEnd"/>
-      <w:r>
-        <w:rPr>
-          <w:rFonts w:ascii="Arial" w:eastAsia="Arial" w:hAnsi="Arial" w:cs="Arial"/>
-          <w:bCs/>
-          <w:color w:val="4B4B4C"/>
-        </w:rPr>
-        <w:t xml:space="preserve"> machine (Windows) and the Linux Execution sever and that disk is mounted and mapped on both machines to the following path:</w:t>
+        <w:t>xecution sever and that disk is mounted and mapped on both machines to the following path:</w:t>
       </w:r>
     </w:p>
     <w:p>
@@ -7930,7 +7275,23 @@
           <w:bCs/>
           <w:color w:val="4B4B4C"/>
         </w:rPr>
-        <w:t>Windows – c:\IxLoadResults</w:t>
+        <w:t>Windows – c:\</w:t>
+      </w:r>
+      <w:r>
+        <w:rPr>
+          <w:rFonts w:ascii="Arial" w:eastAsia="Arial" w:hAnsi="Arial" w:cs="Arial"/>
+          <w:bCs/>
+          <w:color w:val="4B4B4C"/>
+        </w:rPr>
+        <w:t>temp\</w:t>
+      </w:r>
+      <w:r>
+        <w:rPr>
+          <w:rFonts w:ascii="Arial" w:eastAsia="Arial" w:hAnsi="Arial" w:cs="Arial"/>
+          <w:bCs/>
+          <w:color w:val="4B4B4C"/>
+        </w:rPr>
+        <w:t>IxLoadResults</w:t>
       </w:r>
     </w:p>
     <w:p>
@@ -7953,23 +7314,11 @@
           <w:bCs/>
           <w:color w:val="4B4B4C"/>
         </w:rPr>
-        <w:t>Linux – /</w:t>
-      </w:r>
-      <w:proofErr w:type="spellStart"/>
-      <w:r>
-        <w:rPr>
-          <w:rFonts w:ascii="Arial" w:eastAsia="Arial" w:hAnsi="Arial" w:cs="Arial"/>
-          <w:bCs/>
-          <w:color w:val="4B4B4C"/>
-        </w:rPr>
-        <w:t>IxLoadResults</w:t>
-      </w:r>
-      <w:bookmarkStart w:id="18" w:name="_GoBack"/>
-      <w:bookmarkEnd w:id="18"/>
-      <w:proofErr w:type="spellEnd"/>
+        <w:t>Linux – /IxLoadResults</w:t>
+      </w:r>
     </w:p>
     <w:sectPr>
-      <w:footerReference w:type="default" r:id="rId29"/>
+      <w:footerReference w:type="default" r:id="rId30"/>
       <w:type w:val="continuous"/>
       <w:pgSz w:w="11906" w:h="16838"/>
       <w:pgMar w:top="997" w:right="1619" w:bottom="1214" w:left="1800" w:header="720" w:footer="689" w:gutter="0"/>
@@ -8103,7 +7452,7 @@
             </wp:anchor>
           </w:drawing>
         </mc:Choice>
-        <mc:Fallback xmlns:cx="http://schemas.microsoft.com/office/drawing/2014/chartex" xmlns:w16se="http://schemas.microsoft.com/office/word/2015/wordml/symex">
+        <mc:Fallback xmlns:w16se="http://schemas.microsoft.com/office/word/2015/wordml/symex" xmlns:cx="http://schemas.microsoft.com/office/drawing/2014/chartex">
           <w:pict>
             <v:group w14:anchorId="4325607C" id="Group 19448" o:spid="_x0000_s1026" style="position:absolute;margin-left:88.6pt;margin-top:764.25pt;width:413.85pt;height:.5pt;z-index:251662336;mso-position-horizontal-relative:page;mso-position-vertical-relative:page" coordsize="52556,60" o:gfxdata="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">
               <v:shape id="Shape 20837" o:spid="_x0000_s1027" style="position:absolute;width:52556;height:91;visibility:visible;mso-wrap-style:square;v-text-anchor:top" coordsize="5255641,9144" o:gfxdata="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" path="m,l5255641,r,9144l,9144,,e" fillcolor="#4c4c4c" stroked="f" strokeweight="0">
@@ -8244,7 +7593,7 @@
             </wp:anchor>
           </w:drawing>
         </mc:Choice>
-        <mc:Fallback xmlns:cx="http://schemas.microsoft.com/office/drawing/2014/chartex" xmlns:w16se="http://schemas.microsoft.com/office/word/2015/wordml/symex">
+        <mc:Fallback xmlns:w16se="http://schemas.microsoft.com/office/word/2015/wordml/symex" xmlns:cx="http://schemas.microsoft.com/office/drawing/2014/chartex">
           <w:pict>
             <v:shape w14:anchorId="4D67B5DC" id="Shape 20462" o:spid="_x0000_s1026" style="position:absolute;margin-left:0;margin-top:12.55pt;width:400.6pt;height:.7pt;z-index:251671552;visibility:visible;mso-wrap-style:square;mso-wrap-distance-left:9pt;mso-wrap-distance-top:0;mso-wrap-distance-right:9pt;mso-wrap-distance-bottom:0;mso-position-horizontal:absolute;mso-position-horizontal-relative:text;mso-position-vertical:absolute;mso-position-vertical-relative:text;v-text-anchor:top" coordsize="5088001,9144" o:gfxdata="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" path="m,l5088001,r,9144l,9144,,e" fillcolor="#4c4c4c" stroked="f" strokeweight="0">
               <v:stroke miterlimit="83231f" joinstyle="miter"/>
@@ -8358,7 +7707,7 @@
             </wp:anchor>
           </w:drawing>
         </mc:Choice>
-        <mc:Fallback xmlns:cx="http://schemas.microsoft.com/office/drawing/2014/chartex" xmlns:w16se="http://schemas.microsoft.com/office/word/2015/wordml/symex">
+        <mc:Fallback xmlns:w16se="http://schemas.microsoft.com/office/word/2015/wordml/symex" xmlns:cx="http://schemas.microsoft.com/office/drawing/2014/chartex">
           <w:pict>
             <v:group w14:anchorId="79962428" id="Group 19428" o:spid="_x0000_s1026" style="position:absolute;margin-left:88.6pt;margin-top:764.25pt;width:413.85pt;height:.5pt;z-index:251664384;mso-position-horizontal-relative:page;mso-position-vertical-relative:page" coordsize="52556,60" o:gfxdata="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">
               <v:shape id="Shape 20835" o:spid="_x0000_s1027" style="position:absolute;width:52556;height:91;visibility:visible;mso-wrap-style:square;v-text-anchor:top" coordsize="5255641,9144" o:gfxdata="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" path="m,l5255641,r,9144l,9144,,e" fillcolor="#4c4c4c" stroked="f" strokeweight="0">
@@ -8509,7 +7858,7 @@
             </wp:anchor>
           </w:drawing>
         </mc:Choice>
-        <mc:Fallback xmlns:cx="http://schemas.microsoft.com/office/drawing/2014/chartex" xmlns:w16se="http://schemas.microsoft.com/office/word/2015/wordml/symex">
+        <mc:Fallback xmlns:w16se="http://schemas.microsoft.com/office/word/2015/wordml/symex" xmlns:cx="http://schemas.microsoft.com/office/drawing/2014/chartex">
           <w:pict>
             <v:group w14:anchorId="545B5D46" id="Group 15" o:spid="_x0000_s1026" style="position:absolute;margin-left:88.6pt;margin-top:764.25pt;width:413.85pt;height:.5pt;z-index:251670528;mso-position-horizontal-relative:page;mso-position-vertical-relative:page" coordsize="52556,60" o:gfxdata="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">
               <v:shape id="Shape 20837" o:spid="_x0000_s1027" style="position:absolute;width:52556;height:91;visibility:visible;mso-wrap-style:square;v-text-anchor:top" coordsize="5255641,9144" o:gfxdata="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" path="m,l5255641,r,9144l,9144,,e" fillcolor="#4c4c4c" stroked="f" strokeweight="0">
@@ -8661,7 +8010,7 @@
             </wp:anchor>
           </w:drawing>
         </mc:Choice>
-        <mc:Fallback xmlns:cx="http://schemas.microsoft.com/office/drawing/2014/chartex" xmlns:w16se="http://schemas.microsoft.com/office/word/2015/wordml/symex">
+        <mc:Fallback xmlns:w16se="http://schemas.microsoft.com/office/word/2015/wordml/symex" xmlns:cx="http://schemas.microsoft.com/office/drawing/2014/chartex">
           <w:pict>
             <v:group w14:anchorId="5CB288B6" id="Group 13" o:spid="_x0000_s1026" style="position:absolute;margin-left:88.6pt;margin-top:764.25pt;width:413.85pt;height:.5pt;z-index:251668480;mso-position-horizontal-relative:page;mso-position-vertical-relative:page" coordsize="52556,60" o:gfxdata="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">
               <v:shape id="Shape 20837" o:spid="_x0000_s1027" style="position:absolute;width:52556;height:91;visibility:visible;mso-wrap-style:square;v-text-anchor:top" coordsize="5255641,9144" o:gfxdata="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" path="m,l5255641,r,9144l,9144,,e" fillcolor="#4c4c4c" stroked="f" strokeweight="0">
@@ -13621,7 +12970,7 @@
 </file>
 
 <file path=customXml/itemProps1.xml><?xml version="1.0" encoding="utf-8"?>
-<ds:datastoreItem xmlns:ds="http://schemas.openxmlformats.org/officeDocument/2006/customXml" ds:itemID="{8EF64FD8-E68C-4657-A6F6-5C88DAA9A09B}">
+<ds:datastoreItem xmlns:ds="http://schemas.openxmlformats.org/officeDocument/2006/customXml" ds:itemID="{ED77F223-BD47-4EAB-90DC-58E635FD8728}">
   <ds:schemaRefs>
     <ds:schemaRef ds:uri="http://schemas.openxmlformats.org/officeDocument/2006/bibliography"/>
   </ds:schemaRefs>

</xml_diff>